<commit_message>
Production and cost functions
</commit_message>
<xml_diff>
--- a/Assignments/Assignment 3/Assignment 3 - Production data (003).docx
+++ b/Assignments/Assignment 3/Assignment 3 - Production data (003).docx
@@ -42,42 +42,41 @@
         <w:t>L</w:t>
       </w:r>
       <w:r>
-        <w:t xml:space="preserve"> + .018 R + .005 </w:t>
-      </w:r>
-      <w:commentRangeStart w:id="0"/>
-      <w:r>
-        <w:t>E</w:t>
-      </w:r>
-      <w:commentRangeEnd w:id="0"/>
-      <w:r>
-        <w:rPr>
-          <w:rStyle w:val="CommentReference"/>
-        </w:rPr>
-        <w:commentReference w:id="0"/>
-      </w:r>
-    </w:p>
-    <w:p>
-      <w:pPr>
-        <w:pStyle w:val="ListParagraph"/>
-      </w:pPr>
-    </w:p>
-    <w:p>
-      <w:pPr>
-        <w:pStyle w:val="ListParagraph"/>
-      </w:pPr>
-      <w:r>
-        <w:t xml:space="preserve">The R square is at 97.50% </w:t>
-      </w:r>
-      <w:commentRangeStart w:id="1"/>
-      <w:r>
-        <w:t>which means this model is 97.5% of the time close to the mean</w:t>
-      </w:r>
-      <w:commentRangeEnd w:id="1"/>
-      <w:r>
-        <w:rPr>
-          <w:rStyle w:val="CommentReference"/>
-        </w:rPr>
-        <w:commentReference w:id="1"/>
+        <w:t xml:space="preserve"> + .018 R + .005 E</w:t>
+      </w:r>
+    </w:p>
+    <w:p>
+      <w:pPr>
+        <w:pStyle w:val="ListParagraph"/>
+      </w:pPr>
+    </w:p>
+    <w:p>
+      <w:pPr>
+        <w:pStyle w:val="ListParagraph"/>
+      </w:pPr>
+      <w:r>
+        <w:t xml:space="preserve">The R square is at </w:t>
+      </w:r>
+      <w:r>
+        <w:t>0.</w:t>
+      </w:r>
+      <w:r>
+        <w:t>975</w:t>
+      </w:r>
+      <w:r>
+        <w:t>,</w:t>
+      </w:r>
+      <w:r>
+        <w:t xml:space="preserve"> which means this model </w:t>
+      </w:r>
+      <w:r>
+        <w:t xml:space="preserve">explains </w:t>
+      </w:r>
+      <w:r>
+        <w:t xml:space="preserve">97.5% of the </w:t>
+      </w:r>
+      <w:r>
+        <w:t>variation in the data</w:t>
       </w:r>
       <w:r>
         <w:t xml:space="preserve">. </w:t>
@@ -92,7 +91,19 @@
         <w:t xml:space="preserve">estimate. Also, the T-statistic of the </w:t>
       </w:r>
       <w:r>
-        <w:t>Labor Skills input variable is 9.440. This means that it is significantly significant.</w:t>
+        <w:t>Labor Skills input variable is 9.440</w:t>
+      </w:r>
+      <w:r>
+        <w:t xml:space="preserve">, which </w:t>
+      </w:r>
+      <w:r>
+        <w:t>is significant</w:t>
+      </w:r>
+      <w:r>
+        <w:t xml:space="preserve"> and exceeds the corresponding t-table value</w:t>
+      </w:r>
+      <w:r>
+        <w:t>.</w:t>
       </w:r>
       <w:r>
         <w:t xml:space="preserve"> </w:t>
@@ -133,7 +144,7 @@
                     <pic:cNvPicPr/>
                   </pic:nvPicPr>
                   <pic:blipFill>
-                    <a:blip r:embed="rId7"/>
+                    <a:blip r:embed="rId5"/>
                     <a:stretch>
                       <a:fillRect/>
                     </a:stretch>
@@ -196,7 +207,7 @@
                     </pic:cNvPicPr>
                   </pic:nvPicPr>
                   <pic:blipFill>
-                    <a:blip r:embed="rId8">
+                    <a:blip r:embed="rId6">
                       <a:extLst>
                         <a:ext uri="{28A0092B-C50C-407E-A947-70E740481C1C}">
                           <a14:useLocalDpi xmlns:a14="http://schemas.microsoft.com/office/drawing/2010/main" val="0"/>
@@ -274,7 +285,7 @@
                     <pic:cNvPicPr/>
                   </pic:nvPicPr>
                   <pic:blipFill>
-                    <a:blip r:embed="rId9"/>
+                    <a:blip r:embed="rId7"/>
                     <a:stretch>
                       <a:fillRect/>
                     </a:stretch>
@@ -333,35 +344,20 @@
         </w:rPr>
         <w:t>What is the returns-to-scale in this industry?</w:t>
       </w:r>
-    </w:p>
-    <w:p>
-      <w:pPr>
-        <w:pStyle w:val="ListParagraph"/>
-      </w:pPr>
-    </w:p>
-    <w:p>
-      <w:pPr>
-        <w:pStyle w:val="ListParagraph"/>
-      </w:pPr>
-      <w:commentRangeStart w:id="2"/>
-      <w:r>
-        <w:t xml:space="preserve">It is an increasing returns-to-scale. Outputs increase as you </w:t>
-      </w:r>
-      <w:r>
-        <w:t>add in more inputs.</w:t>
-      </w:r>
-      <w:r>
-        <w:t xml:space="preserve"> It looks like when inputs doubled, the outputs are increasing greatly as well.</w:t>
-      </w:r>
-      <w:r>
-        <w:t xml:space="preserve"> As we increase in labor and material, our output of furniture will increase.</w:t>
-      </w:r>
-      <w:commentRangeEnd w:id="2"/>
-      <w:r>
-        <w:rPr>
-          <w:rStyle w:val="CommentReference"/>
-        </w:rPr>
-        <w:commentReference w:id="2"/>
+      <w:bookmarkStart w:id="0" w:name="_GoBack"/>
+      <w:bookmarkEnd w:id="0"/>
+    </w:p>
+    <w:p>
+      <w:pPr>
+        <w:pStyle w:val="ListParagraph"/>
+      </w:pPr>
+    </w:p>
+    <w:p>
+      <w:pPr>
+        <w:pStyle w:val="ListParagraph"/>
+      </w:pPr>
+      <w:r>
+        <w:t xml:space="preserve">The returns to scale are decreasing because the sum of the coefficients is less than one. </w:t>
       </w:r>
     </w:p>
     <w:p>
@@ -403,21 +399,10 @@
         <w:t>e.</w:t>
       </w:r>
       <w:r>
-        <w:t xml:space="preserve"> </w:t>
-      </w:r>
-      <w:commentRangeStart w:id="3"/>
-      <w:r>
-        <w:t>Since our output is growing by 10%, our average cost of inputs – labor, material, and energy are increasing as well</w:t>
+        <w:t xml:space="preserve"> Since our output is growing by 10%, our average cost of inputs – labor, material, and energy are increasing as well</w:t>
       </w:r>
       <w:r>
         <w:t xml:space="preserve"> with our outputs.</w:t>
-      </w:r>
-      <w:commentRangeEnd w:id="3"/>
-      <w:r>
-        <w:rPr>
-          <w:rStyle w:val="CommentReference"/>
-        </w:rPr>
-        <w:commentReference w:id="3"/>
       </w:r>
     </w:p>
     <w:p>
@@ -480,38 +465,16 @@
         <w:t xml:space="preserve"> regression</w:t>
       </w:r>
       <w:r>
-        <w:t xml:space="preserve"> analysis</w:t>
-      </w:r>
-      <w:commentRangeStart w:id="4"/>
-      <w:r>
-        <w:t>, it looks like the skilled labor is statistically significant</w:t>
-      </w:r>
-      <w:commentRangeEnd w:id="4"/>
-      <w:r>
-        <w:rPr>
-          <w:rStyle w:val="CommentReference"/>
-        </w:rPr>
-        <w:commentReference w:id="4"/>
+        <w:t xml:space="preserve"> analysis, it looks like the skilled labor is statistically significant</w:t>
+      </w:r>
+      <w:r>
+        <w:t xml:space="preserve"> and has the highest coefficient</w:t>
       </w:r>
       <w:r>
         <w:t>. This means that it plays a heavy role in influencing the number of outputs</w:t>
       </w:r>
       <w:r>
-        <w:t xml:space="preserve">. </w:t>
-      </w:r>
-      <w:commentRangeStart w:id="5"/>
-      <w:r>
-        <w:t>The foreign company should also focus on buying the top 3 firms.</w:t>
-      </w:r>
-      <w:commentRangeEnd w:id="5"/>
-      <w:r>
-        <w:rPr>
-          <w:rStyle w:val="CommentReference"/>
-        </w:rPr>
-        <w:commentReference w:id="5"/>
-      </w:r>
-      <w:r>
-        <w:t xml:space="preserve"> It appears that they already have the </w:t>
+        <w:t xml:space="preserve">. The foreign company should also focus on buying the top 3 firms. It appears that they already have the </w:t>
       </w:r>
       <w:r>
         <w:t>resources to produce a high level of outputs.</w:t>
@@ -528,150 +491,6 @@
     </w:sectPr>
   </w:body>
 </w:document>
-</file>
-
-<file path=word/comments.xml><?xml version="1.0" encoding="utf-8"?>
-<w:comments xmlns:wpc="http://schemas.microsoft.com/office/word/2010/wordprocessingCanvas" xmlns:cx="http://schemas.microsoft.com/office/drawing/2014/chartex" xmlns:cx1="http://schemas.microsoft.com/office/drawing/2015/9/8/chartex" xmlns:mc="http://schemas.openxmlformats.org/markup-compatibility/2006" xmlns:o="urn:schemas-microsoft-com:office:office" xmlns:r="http://schemas.openxmlformats.org/officeDocument/2006/relationships" xmlns:m="http://schemas.openxmlformats.org/officeDocument/2006/math" xmlns:v="urn:schemas-microsoft-com:vml" xmlns:wp14="http://schemas.microsoft.com/office/word/2010/wordprocessingDrawing" xmlns:wp="http://schemas.openxmlformats.org/drawingml/2006/wordprocessingDrawing" xmlns:w10="urn:schemas-microsoft-com:office:word" xmlns:w="http://schemas.openxmlformats.org/wordprocessingml/2006/main" xmlns:w14="http://schemas.microsoft.com/office/word/2010/wordml" xmlns:w15="http://schemas.microsoft.com/office/word/2012/wordml" xmlns:w16se="http://schemas.microsoft.com/office/word/2015/wordml/symex" xmlns:wpg="http://schemas.microsoft.com/office/word/2010/wordprocessingGroup" xmlns:wpi="http://schemas.microsoft.com/office/word/2010/wordprocessingInk" xmlns:wne="http://schemas.microsoft.com/office/word/2006/wordml" xmlns:wps="http://schemas.microsoft.com/office/word/2010/wordprocessingShape" mc:Ignorable="w14 w15 w16se wp14">
-  <w:comment w:id="0" w:author="Evan Kramer" w:date="2019-04-01T09:16:00Z" w:initials="EK">
-    <w:p>
-      <w:pPr>
-        <w:pStyle w:val="CommentText"/>
-      </w:pPr>
-      <w:r>
-        <w:rPr>
-          <w:rStyle w:val="CommentReference"/>
-        </w:rPr>
-        <w:annotationRef/>
-      </w:r>
-      <w:r>
-        <w:t xml:space="preserve">I got different estimates. Did you take the natural log of each variable? </w:t>
-      </w:r>
-    </w:p>
-  </w:comment>
-  <w:comment w:id="1" w:author="Evan Kramer" w:date="2019-04-01T09:17:00Z" w:initials="EK">
-    <w:p>
-      <w:pPr>
-        <w:pStyle w:val="CommentText"/>
-      </w:pPr>
-      <w:r>
-        <w:rPr>
-          <w:rStyle w:val="CommentReference"/>
-        </w:rPr>
-        <w:annotationRef/>
-      </w:r>
-      <w:r>
-        <w:t>This is not what R</w:t>
-      </w:r>
-      <w:r>
-        <w:rPr>
-          <w:vertAlign w:val="superscript"/>
-        </w:rPr>
-        <w:t>2</w:t>
-      </w:r>
-      <w:r>
-        <w:t xml:space="preserve"> means. R</w:t>
-      </w:r>
-      <w:r>
-        <w:rPr>
-          <w:vertAlign w:val="superscript"/>
-        </w:rPr>
-        <w:t>2</w:t>
-      </w:r>
-      <w:r>
-        <w:t xml:space="preserve"> refers to the amount of variation in the data that the model explains. That is, an R</w:t>
-      </w:r>
-      <w:r>
-        <w:rPr>
-          <w:vertAlign w:val="superscript"/>
-        </w:rPr>
-        <w:t>2</w:t>
-      </w:r>
-      <w:r>
-        <w:t xml:space="preserve"> of 0.975 indicates that the model selected explains 97.5% of the variation in the data.</w:t>
-      </w:r>
-    </w:p>
-  </w:comment>
-  <w:comment w:id="2" w:author="Evan Kramer" w:date="2019-04-01T09:20:00Z" w:initials="EK">
-    <w:p>
-      <w:pPr>
-        <w:pStyle w:val="CommentText"/>
-      </w:pPr>
-      <w:r>
-        <w:rPr>
-          <w:rStyle w:val="CommentReference"/>
-        </w:rPr>
-        <w:annotationRef/>
-      </w:r>
-      <w:r>
-        <w:t xml:space="preserve">This is incorrect. Increasing returns-to-scale means the sum of the coefficients is greater than 1. This appears not to be </w:t>
-      </w:r>
-      <w:r>
-        <w:t>the case in your model. Models have decreasing returns to scale when the sum of the coefficients is less than 1.</w:t>
-      </w:r>
-    </w:p>
-  </w:comment>
-  <w:comment w:id="3" w:author="Evan Kramer" w:date="2019-04-01T09:22:00Z" w:initials="EK">
-    <w:p>
-      <w:pPr>
-        <w:pStyle w:val="CommentText"/>
-      </w:pPr>
-      <w:r>
-        <w:rPr>
-          <w:rStyle w:val="CommentReference"/>
-        </w:rPr>
-        <w:annotationRef/>
-      </w:r>
-      <w:r>
-        <w:t>I’m not sure I understand this answer.</w:t>
-      </w:r>
-    </w:p>
-  </w:comment>
-  <w:comment w:id="4" w:author="Evan Kramer" w:date="2019-04-01T09:22:00Z" w:initials="EK">
-    <w:p>
-      <w:pPr>
-        <w:pStyle w:val="CommentText"/>
-      </w:pPr>
-      <w:r>
-        <w:rPr>
-          <w:rStyle w:val="CommentReference"/>
-        </w:rPr>
-        <w:annotationRef/>
-      </w:r>
-      <w:r>
-        <w:t xml:space="preserve">And has the highest coefficient, it seems. </w:t>
-      </w:r>
-    </w:p>
-  </w:comment>
-  <w:comment w:id="5" w:author="Evan Kramer" w:date="2019-04-01T09:23:00Z" w:initials="EK">
-    <w:p>
-      <w:pPr>
-        <w:pStyle w:val="CommentText"/>
-      </w:pPr>
-      <w:r>
-        <w:rPr>
-          <w:rStyle w:val="CommentReference"/>
-        </w:rPr>
-        <w:annotationRef/>
-      </w:r>
-      <w:r>
-        <w:t xml:space="preserve">What leads you to this conclusion? </w:t>
-      </w:r>
-      <w:bookmarkStart w:id="6" w:name="_GoBack"/>
-      <w:bookmarkEnd w:id="6"/>
-    </w:p>
-  </w:comment>
-</w:comments>
-</file>
-
-<file path=word/commentsExtended.xml><?xml version="1.0" encoding="utf-8"?>
-<w15:commentsEx xmlns:wpc="http://schemas.microsoft.com/office/word/2010/wordprocessingCanvas" xmlns:cx="http://schemas.microsoft.com/office/drawing/2014/chartex" xmlns:cx1="http://schemas.microsoft.com/office/drawing/2015/9/8/chartex" xmlns:mc="http://schemas.openxmlformats.org/markup-compatibility/2006" xmlns:o="urn:schemas-microsoft-com:office:office" xmlns:r="http://schemas.openxmlformats.org/officeDocument/2006/relationships" xmlns:m="http://schemas.openxmlformats.org/officeDocument/2006/math" xmlns:v="urn:schemas-microsoft-com:vml" xmlns:wp14="http://schemas.microsoft.com/office/word/2010/wordprocessingDrawing" xmlns:wp="http://schemas.openxmlformats.org/drawingml/2006/wordprocessingDrawing" xmlns:w10="urn:schemas-microsoft-com:office:word" xmlns:w="http://schemas.openxmlformats.org/wordprocessingml/2006/main" xmlns:w14="http://schemas.microsoft.com/office/word/2010/wordml" xmlns:w15="http://schemas.microsoft.com/office/word/2012/wordml" xmlns:w16se="http://schemas.microsoft.com/office/word/2015/wordml/symex" xmlns:wpg="http://schemas.microsoft.com/office/word/2010/wordprocessingGroup" xmlns:wpi="http://schemas.microsoft.com/office/word/2010/wordprocessingInk" xmlns:wne="http://schemas.microsoft.com/office/word/2006/wordml" xmlns:wps="http://schemas.microsoft.com/office/word/2010/wordprocessingShape" mc:Ignorable="w14 w15 w16se wp14">
-  <w15:commentEx w15:paraId="631A6B8C" w15:done="0"/>
-  <w15:commentEx w15:paraId="57A240FA" w15:done="0"/>
-  <w15:commentEx w15:paraId="603A1873" w15:done="0"/>
-  <w15:commentEx w15:paraId="0B1CF9F7" w15:done="0"/>
-  <w15:commentEx w15:paraId="34A3B5D3" w15:done="0"/>
-  <w15:commentEx w15:paraId="2D9D5699" w15:done="0"/>
-</w15:commentsEx>
 </file>
 
 <file path=word/numbering.xml><?xml version="1.0" encoding="utf-8"?>
@@ -950,14 +769,6 @@
     <w:abstractNumId w:val="1"/>
   </w:num>
 </w:numbering>
-</file>
-
-<file path=word/people.xml><?xml version="1.0" encoding="utf-8"?>
-<w15:people xmlns:wpc="http://schemas.microsoft.com/office/word/2010/wordprocessingCanvas" xmlns:cx="http://schemas.microsoft.com/office/drawing/2014/chartex" xmlns:cx1="http://schemas.microsoft.com/office/drawing/2015/9/8/chartex" xmlns:mc="http://schemas.openxmlformats.org/markup-compatibility/2006" xmlns:o="urn:schemas-microsoft-com:office:office" xmlns:r="http://schemas.openxmlformats.org/officeDocument/2006/relationships" xmlns:m="http://schemas.openxmlformats.org/officeDocument/2006/math" xmlns:v="urn:schemas-microsoft-com:vml" xmlns:wp14="http://schemas.microsoft.com/office/word/2010/wordprocessingDrawing" xmlns:wp="http://schemas.openxmlformats.org/drawingml/2006/wordprocessingDrawing" xmlns:w10="urn:schemas-microsoft-com:office:word" xmlns:w="http://schemas.openxmlformats.org/wordprocessingml/2006/main" xmlns:w14="http://schemas.microsoft.com/office/word/2010/wordml" xmlns:w15="http://schemas.microsoft.com/office/word/2012/wordml" xmlns:w16se="http://schemas.microsoft.com/office/word/2015/wordml/symex" xmlns:wpg="http://schemas.microsoft.com/office/word/2010/wordprocessingGroup" xmlns:wpi="http://schemas.microsoft.com/office/word/2010/wordprocessingInk" xmlns:wne="http://schemas.microsoft.com/office/word/2006/wordml" xmlns:wps="http://schemas.microsoft.com/office/word/2010/wordprocessingShape" mc:Ignorable="w14 w15 w16se wp14">
-  <w15:person w15:author="Evan Kramer">
-    <w15:presenceInfo w15:providerId="AD" w15:userId="S-1-5-21-2149558826-3324038498-27948981-324295"/>
-  </w15:person>
-</w15:people>
 </file>
 
 <file path=word/styles.xml><?xml version="1.0" encoding="utf-8"?>

</xml_diff>